<commit_message>
Add 2nd disk & loclastack Doc, more to do
</commit_message>
<xml_diff>
--- a/21 - R710 Proxmox run host as DNS server and Terraform VMs pointing at it.docx
+++ b/21 - R710 Proxmox run host as DNS server and Terraform VMs pointing at it.docx
@@ -270,10 +270,7 @@
         <w:t>run3</w:t>
       </w:r>
       <w:r>
-        <w:t>’ host</w:t>
-      </w:r>
-      <w:r>
-        <w:t>:</w:t>
+        <w:t>’ host:</w:t>
       </w:r>
     </w:p>
     <w:p>
@@ -2011,14 +2008,72 @@
     </w:p>
     <w:p>
       <w:pPr>
+        <w:pStyle w:val="ListParagraph"/>
+        <w:numPr>
+          <w:ilvl w:val="0"/>
+          <w:numId w:val="7"/>
+        </w:numPr>
+      </w:pPr>
+      <w:r>
+        <w:lastRenderedPageBreak/>
+        <w:t>For run3, ensure its options for Start/Shutdown order has ‘order=1’ and Start at boot is ‘Yes’, as:</w:t>
+      </w:r>
+      <w:r>
+        <w:br/>
+      </w:r>
+      <w:r>
+        <w:rPr>
+          <w:noProof/>
+          <w:lang w:eastAsia="en-GB"/>
+        </w:rPr>
+        <w:drawing>
+          <wp:inline distT="0" distB="0" distL="0" distR="0" wp14:anchorId="30B65950" wp14:editId="06DBF10D">
+            <wp:extent cx="5169408" cy="1847608"/>
+            <wp:effectExtent l="0" t="0" r="0" b="635"/>
+            <wp:docPr id="1" name="Picture 1"/>
+            <wp:cNvGraphicFramePr>
+              <a:graphicFrameLocks xmlns:a="http://schemas.openxmlformats.org/drawingml/2006/main" noChangeAspect="1"/>
+            </wp:cNvGraphicFramePr>
+            <a:graphic xmlns:a="http://schemas.openxmlformats.org/drawingml/2006/main">
+              <a:graphicData uri="http://schemas.openxmlformats.org/drawingml/2006/picture">
+                <pic:pic xmlns:pic="http://schemas.openxmlformats.org/drawingml/2006/picture">
+                  <pic:nvPicPr>
+                    <pic:cNvPr id="1" name=""/>
+                    <pic:cNvPicPr/>
+                  </pic:nvPicPr>
+                  <pic:blipFill>
+                    <a:blip r:embed="rId5"/>
+                    <a:stretch>
+                      <a:fillRect/>
+                    </a:stretch>
+                  </pic:blipFill>
+                  <pic:spPr>
+                    <a:xfrm>
+                      <a:off x="0" y="0"/>
+                      <a:ext cx="5202444" cy="1859416"/>
+                    </a:xfrm>
+                    <a:prstGeom prst="rect">
+                      <a:avLst/>
+                    </a:prstGeom>
+                  </pic:spPr>
+                </pic:pic>
+              </a:graphicData>
+            </a:graphic>
+          </wp:inline>
+        </w:drawing>
+      </w:r>
+      <w:r>
+        <w:br/>
+      </w:r>
+      <w:bookmarkStart w:id="0" w:name="_GoBack"/>
+      <w:bookmarkEnd w:id="0"/>
+    </w:p>
+    <w:p>
+      <w:pPr>
         <w:pStyle w:val="Heading1"/>
       </w:pPr>
       <w:r>
-        <w:lastRenderedPageBreak/>
-        <w:t>Build single VM with previously adjusted Terraform file to check its using new DNS server on ‘run3’ host</w:t>
-      </w:r>
-      <w:r>
-        <w:t>:</w:t>
+        <w:t>Build single VM with previously adjusted Terraform file to check its using new DNS server on ‘run3’ host:</w:t>
       </w:r>
     </w:p>
     <w:p>
@@ -2803,6 +2858,7 @@
           <w:sz w:val="18"/>
           <w:szCs w:val="18"/>
         </w:rPr>
+        <w:lastRenderedPageBreak/>
         <w:t xml:space="preserve">                </w:t>
       </w:r>
       <w:proofErr w:type="spellStart"/>
@@ -3131,13 +3187,8 @@
       <w:r>
         <w:br/>
       </w:r>
-      <w:bookmarkStart w:id="0" w:name="_GoBack"/>
-      <w:bookmarkEnd w:id="0"/>
       <w:r>
         <w:br/>
-      </w:r>
-      <w:r>
-        <w:lastRenderedPageBreak/>
         <w:t>to get back:</w:t>
       </w:r>
       <w:r>

</xml_diff>